<commit_message>
Extended the documentenation for NDK/JNI. Now we know how to use native methods in general (hint: naming convention)
</commit_message>
<xml_diff>
--- a/docs/matlab2android/New Microsoft Word Document.docx
+++ b/docs/matlab2android/New Microsoft Word Document.docx
@@ -195,7 +195,7 @@
         </w:rPr>
         <w:t xml:space="preserve"> </w:t>
       </w:r>
-      <w:hyperlink r:id="rId5" w:history="1">
+      <w:hyperlink r:id="rId6" w:history="1">
         <w:r>
           <w:rPr>
             <w:rStyle w:val="Hyperlink"/>
@@ -542,8 +542,6 @@
         </w:rPr>
         <w:t xml:space="preserve"> so no manual steps are required for this process.</w:t>
       </w:r>
-      <w:bookmarkStart w:id="0" w:name="_GoBack"/>
-      <w:bookmarkEnd w:id="0"/>
     </w:p>
     <w:p>
       <w:pPr>
@@ -920,13 +918,15 @@
           <w:rFonts w:ascii="Courier New" w:hAnsi="Courier New" w:cs="Courier New"/>
           <w:sz w:val="18"/>
           <w:szCs w:val="18"/>
-        </w:rPr>
-      </w:pPr>
-      <w:r>
-        <w:rPr>
-          <w:rFonts w:ascii="Courier New" w:hAnsi="Courier New" w:cs="Courier New"/>
-          <w:sz w:val="18"/>
-          <w:szCs w:val="18"/>
+          <w:lang w:val="en-US"/>
+        </w:rPr>
+      </w:pPr>
+      <w:r>
+        <w:rPr>
+          <w:rFonts w:ascii="Courier New" w:hAnsi="Courier New" w:cs="Courier New"/>
+          <w:sz w:val="18"/>
+          <w:szCs w:val="18"/>
+          <w:lang w:val="en-US"/>
         </w:rPr>
         <w:t>end</w:t>
       </w:r>
@@ -1115,26 +1115,18 @@
           <w:rFonts w:ascii="Courier New" w:hAnsi="Courier New" w:cs="Courier New"/>
           <w:sz w:val="18"/>
           <w:szCs w:val="18"/>
-        </w:rPr>
-      </w:pPr>
-      <w:proofErr w:type="spellStart"/>
-      <w:r>
-        <w:rPr>
-          <w:rFonts w:ascii="Courier New" w:hAnsi="Courier New" w:cs="Courier New"/>
-          <w:sz w:val="18"/>
-          <w:szCs w:val="18"/>
+          <w:lang w:val="en-US"/>
+        </w:rPr>
+      </w:pPr>
+      <w:r>
+        <w:rPr>
+          <w:rFonts w:ascii="Courier New" w:hAnsi="Courier New" w:cs="Courier New"/>
+          <w:sz w:val="18"/>
+          <w:szCs w:val="18"/>
+          <w:lang w:val="en-US"/>
         </w:rPr>
         <w:lastRenderedPageBreak/>
-        <w:t>scatter</w:t>
-      </w:r>
-      <w:proofErr w:type="spellEnd"/>
-      <w:r>
-        <w:rPr>
-          <w:rFonts w:ascii="Courier New" w:hAnsi="Courier New" w:cs="Courier New"/>
-          <w:sz w:val="18"/>
-          <w:szCs w:val="18"/>
-        </w:rPr>
-        <w:t>(</w:t>
+        <w:t>scatter(</w:t>
       </w:r>
       <w:proofErr w:type="gramStart"/>
       <w:r>
@@ -1142,6 +1134,7 @@
           <w:rFonts w:ascii="Courier New" w:hAnsi="Courier New" w:cs="Courier New"/>
           <w:sz w:val="18"/>
           <w:szCs w:val="18"/>
+          <w:lang w:val="en-US"/>
         </w:rPr>
         <w:t>1:size</w:t>
       </w:r>
@@ -1151,26 +1144,9 @@
           <w:rFonts w:ascii="Courier New" w:hAnsi="Courier New" w:cs="Courier New"/>
           <w:sz w:val="18"/>
           <w:szCs w:val="18"/>
-        </w:rPr>
-        <w:t>(output,2),</w:t>
-      </w:r>
-      <w:proofErr w:type="spellStart"/>
-      <w:r>
-        <w:rPr>
-          <w:rFonts w:ascii="Courier New" w:hAnsi="Courier New" w:cs="Courier New"/>
-          <w:sz w:val="18"/>
-          <w:szCs w:val="18"/>
-        </w:rPr>
-        <w:t>output</w:t>
-      </w:r>
-      <w:proofErr w:type="spellEnd"/>
-      <w:r>
-        <w:rPr>
-          <w:rFonts w:ascii="Courier New" w:hAnsi="Courier New" w:cs="Courier New"/>
-          <w:sz w:val="18"/>
-          <w:szCs w:val="18"/>
-        </w:rPr>
-        <w:t>);</w:t>
+          <w:lang w:val="en-US"/>
+        </w:rPr>
+        <w:t>(output,2),output);</w:t>
       </w:r>
     </w:p>
     <w:p>
@@ -1232,23 +1208,7 @@
           <w:rFonts w:cstheme="minorHAnsi"/>
           <w:lang w:val="en-US"/>
         </w:rPr>
-        <w:t xml:space="preserve">a </w:t>
-      </w:r>
-      <w:proofErr w:type="spellStart"/>
-      <w:r>
-        <w:rPr>
-          <w:rFonts w:cstheme="minorHAnsi"/>
-          <w:lang w:val="en-US"/>
-        </w:rPr>
-        <w:t>const</w:t>
-      </w:r>
-      <w:proofErr w:type="spellEnd"/>
-      <w:r>
-        <w:rPr>
-          <w:rFonts w:cstheme="minorHAnsi"/>
-          <w:lang w:val="en-US"/>
-        </w:rPr>
-        <w:t xml:space="preserve"> </w:t>
+        <w:t xml:space="preserve">a const </w:t>
       </w:r>
       <w:proofErr w:type="gramStart"/>
       <w:r>
@@ -1409,7 +1369,6 @@
         </w:rPr>
         <w:t>core(</w:t>
       </w:r>
-      <w:proofErr w:type="spellStart"/>
       <w:proofErr w:type="gramEnd"/>
       <w:r>
         <w:rPr>
@@ -1418,17 +1377,7 @@
           <w:szCs w:val="18"/>
           <w:lang w:val="en-US"/>
         </w:rPr>
-        <w:t>const</w:t>
-      </w:r>
-      <w:proofErr w:type="spellEnd"/>
-      <w:r>
-        <w:rPr>
-          <w:rFonts w:ascii="Courier New" w:hAnsi="Courier New" w:cs="Courier New"/>
-          <w:sz w:val="18"/>
-          <w:szCs w:val="18"/>
-          <w:lang w:val="en-US"/>
-        </w:rPr>
-        <w:t xml:space="preserve"> double input[11], double output[11]);</w:t>
+        <w:t>const double input[11], double output[11]);</w:t>
       </w:r>
     </w:p>
     <w:p>
@@ -1588,14 +1537,7 @@
           <w:rFonts w:cstheme="minorHAnsi"/>
           <w:lang w:val="en-US"/>
         </w:rPr>
-        <w:t xml:space="preserve">Now, let’s create a basic Android project. </w:t>
-      </w:r>
-      <w:r>
-        <w:rPr>
-          <w:rFonts w:cstheme="minorHAnsi"/>
-          <w:lang w:val="en-US"/>
-        </w:rPr>
-        <w:t>Don’t forget to check the checkbox C++ otherwise Android Studio will not be able to utilize NDK for the C++ code.</w:t>
+        <w:t>Now, let’s create a basic Android project. Don’t forget to check the checkbox C++ otherwise Android Studio will not be able to utilize NDK for the C++ code.</w:t>
       </w:r>
       <w:r>
         <w:rPr>
@@ -1742,7 +1684,7 @@
         </w:rPr>
         <w:t xml:space="preserve">CMakeLists.txt. </w:t>
       </w:r>
-      <w:hyperlink r:id="rId6" w:history="1">
+      <w:hyperlink r:id="rId7" w:history="1">
         <w:r>
           <w:rPr>
             <w:rStyle w:val="Hyperlink"/>
@@ -3416,6 +3358,605 @@
           <w:lang w:val="en-US"/>
         </w:rPr>
         <w:tab/>
+      </w:r>
+    </w:p>
+    <w:p>
+      <w:pPr>
+        <w:rPr>
+          <w:rFonts w:cstheme="minorHAnsi"/>
+          <w:lang w:val="en-US"/>
+        </w:rPr>
+      </w:pPr>
+    </w:p>
+    <w:p>
+      <w:pPr>
+        <w:rPr>
+          <w:rFonts w:cstheme="minorHAnsi"/>
+          <w:lang w:val="en-US"/>
+        </w:rPr>
+      </w:pPr>
+      <w:r>
+        <w:rPr>
+          <w:rFonts w:cstheme="minorHAnsi"/>
+          <w:lang w:val="en-US"/>
+        </w:rPr>
+        <w:t>General information on how to use the native methods inside of Android Java.</w:t>
+      </w:r>
+    </w:p>
+    <w:p>
+      <w:pPr>
+        <w:rPr>
+          <w:rFonts w:cstheme="minorHAnsi"/>
+          <w:lang w:val="en-US"/>
+        </w:rPr>
+      </w:pPr>
+      <w:bookmarkStart w:id="0" w:name="_GoBack"/>
+      <w:bookmarkEnd w:id="0"/>
+      <w:r>
+        <w:rPr>
+          <w:rFonts w:cstheme="minorHAnsi"/>
+          <w:lang w:val="en-US"/>
+        </w:rPr>
+        <w:t xml:space="preserve">Assuming the package name for our application is called </w:t>
+      </w:r>
+      <w:proofErr w:type="spellStart"/>
+      <w:r>
+        <w:rPr>
+          <w:rFonts w:cstheme="minorHAnsi"/>
+          <w:lang w:val="en-US"/>
+        </w:rPr>
+        <w:t>com.example.app</w:t>
+      </w:r>
+      <w:proofErr w:type="spellEnd"/>
+      <w:r>
+        <w:rPr>
+          <w:rFonts w:cstheme="minorHAnsi"/>
+          <w:lang w:val="en-US"/>
+        </w:rPr>
+        <w:t>. Also</w:t>
+      </w:r>
+      <w:r>
+        <w:rPr>
+          <w:rFonts w:cstheme="minorHAnsi"/>
+          <w:lang w:val="en-US"/>
+        </w:rPr>
+        <w:t>,</w:t>
+      </w:r>
+      <w:r>
+        <w:rPr>
+          <w:rFonts w:cstheme="minorHAnsi"/>
+          <w:lang w:val="en-US"/>
+        </w:rPr>
+        <w:t xml:space="preserve"> this package contains a class Baz. </w:t>
+      </w:r>
+      <w:r>
+        <w:rPr>
+          <w:rFonts w:cstheme="minorHAnsi"/>
+          <w:lang w:val="en-US"/>
+        </w:rPr>
+        <w:t>First, we need to load our shiny library inside the class. N</w:t>
+      </w:r>
+      <w:r>
+        <w:rPr>
+          <w:rFonts w:cstheme="minorHAnsi"/>
+          <w:lang w:val="en-US"/>
+        </w:rPr>
+        <w:t>ow</w:t>
+      </w:r>
+      <w:r>
+        <w:rPr>
+          <w:rFonts w:cstheme="minorHAnsi"/>
+          <w:lang w:val="en-US"/>
+        </w:rPr>
+        <w:t>, we</w:t>
+      </w:r>
+      <w:r>
+        <w:rPr>
+          <w:rFonts w:cstheme="minorHAnsi"/>
+          <w:lang w:val="en-US"/>
+        </w:rPr>
+        <w:t xml:space="preserve"> can link a method </w:t>
+      </w:r>
+      <w:proofErr w:type="spellStart"/>
+      <w:r>
+        <w:rPr>
+          <w:rFonts w:cstheme="minorHAnsi"/>
+          <w:lang w:val="en-US"/>
+        </w:rPr>
+        <w:t>testMethod</w:t>
+      </w:r>
+      <w:proofErr w:type="spellEnd"/>
+      <w:r>
+        <w:rPr>
+          <w:rFonts w:cstheme="minorHAnsi"/>
+          <w:lang w:val="en-US"/>
+        </w:rPr>
+        <w:t xml:space="preserve"> located in Baz to a native method in the library</w:t>
+      </w:r>
+      <w:r>
+        <w:rPr>
+          <w:rFonts w:cstheme="minorHAnsi"/>
+          <w:lang w:val="en-US"/>
+        </w:rPr>
+        <w:t xml:space="preserve"> using the NJI naming convention.</w:t>
+      </w:r>
+    </w:p>
+    <w:p>
+      <w:pPr>
+        <w:rPr>
+          <w:rFonts w:ascii="Courier New" w:hAnsi="Courier New" w:cs="Courier New"/>
+          <w:sz w:val="18"/>
+          <w:szCs w:val="18"/>
+          <w:lang w:val="en-US"/>
+        </w:rPr>
+      </w:pPr>
+      <w:r>
+        <w:rPr>
+          <w:rFonts w:ascii="Courier New" w:hAnsi="Courier New" w:cs="Courier New"/>
+          <w:sz w:val="18"/>
+          <w:szCs w:val="18"/>
+          <w:lang w:val="en-US"/>
+        </w:rPr>
+        <w:t xml:space="preserve">package </w:t>
+      </w:r>
+      <w:proofErr w:type="spellStart"/>
+      <w:r>
+        <w:rPr>
+          <w:rFonts w:ascii="Courier New" w:hAnsi="Courier New" w:cs="Courier New"/>
+          <w:sz w:val="18"/>
+          <w:szCs w:val="18"/>
+          <w:lang w:val="en-US"/>
+        </w:rPr>
+        <w:t>com.example.app</w:t>
+      </w:r>
+      <w:proofErr w:type="spellEnd"/>
+      <w:r>
+        <w:rPr>
+          <w:rFonts w:ascii="Courier New" w:hAnsi="Courier New" w:cs="Courier New"/>
+          <w:sz w:val="18"/>
+          <w:szCs w:val="18"/>
+          <w:lang w:val="en-US"/>
+        </w:rPr>
+        <w:t>;</w:t>
+      </w:r>
+      <w:r>
+        <w:rPr>
+          <w:rFonts w:ascii="Courier New" w:hAnsi="Courier New" w:cs="Courier New"/>
+          <w:sz w:val="18"/>
+          <w:szCs w:val="18"/>
+          <w:lang w:val="en-US"/>
+        </w:rPr>
+        <w:br/>
+      </w:r>
+      <w:r>
+        <w:rPr>
+          <w:rFonts w:ascii="Courier New" w:hAnsi="Courier New" w:cs="Courier New"/>
+          <w:sz w:val="18"/>
+          <w:szCs w:val="18"/>
+          <w:lang w:val="en-US"/>
+        </w:rPr>
+        <w:t>Class Baz</w:t>
+      </w:r>
+      <w:r>
+        <w:rPr>
+          <w:rFonts w:ascii="Courier New" w:hAnsi="Courier New" w:cs="Courier New"/>
+          <w:sz w:val="18"/>
+          <w:szCs w:val="18"/>
+          <w:lang w:val="en-US"/>
+        </w:rPr>
+        <w:t xml:space="preserve"> </w:t>
+      </w:r>
+      <w:r>
+        <w:rPr>
+          <w:rFonts w:ascii="Courier New" w:hAnsi="Courier New" w:cs="Courier New"/>
+          <w:sz w:val="18"/>
+          <w:szCs w:val="18"/>
+          <w:lang w:val="en-US"/>
+        </w:rPr>
+        <w:t>{</w:t>
+      </w:r>
+      <w:r>
+        <w:rPr>
+          <w:rFonts w:ascii="Courier New" w:hAnsi="Courier New" w:cs="Courier New"/>
+          <w:sz w:val="18"/>
+          <w:szCs w:val="18"/>
+          <w:lang w:val="en-US"/>
+        </w:rPr>
+        <w:br/>
+      </w:r>
+      <w:r>
+        <w:rPr>
+          <w:rFonts w:ascii="Courier New" w:hAnsi="Courier New" w:cs="Courier New"/>
+          <w:sz w:val="18"/>
+          <w:szCs w:val="18"/>
+          <w:lang w:val="en-US"/>
+        </w:rPr>
+        <w:tab/>
+        <w:t>static {</w:t>
+      </w:r>
+      <w:r>
+        <w:rPr>
+          <w:rFonts w:ascii="Courier New" w:hAnsi="Courier New" w:cs="Courier New"/>
+          <w:sz w:val="18"/>
+          <w:szCs w:val="18"/>
+          <w:lang w:val="en-US"/>
+        </w:rPr>
+        <w:br/>
+        <w:t xml:space="preserve">          </w:t>
+      </w:r>
+      <w:proofErr w:type="spellStart"/>
+      <w:r>
+        <w:rPr>
+          <w:rFonts w:ascii="Courier New" w:hAnsi="Courier New" w:cs="Courier New"/>
+          <w:sz w:val="18"/>
+          <w:szCs w:val="18"/>
+          <w:lang w:val="en-US"/>
+        </w:rPr>
+        <w:t>System.loadLibrary</w:t>
+      </w:r>
+      <w:proofErr w:type="spellEnd"/>
+      <w:r>
+        <w:rPr>
+          <w:rFonts w:ascii="Courier New" w:hAnsi="Courier New" w:cs="Courier New"/>
+          <w:sz w:val="18"/>
+          <w:szCs w:val="18"/>
+          <w:lang w:val="en-US"/>
+        </w:rPr>
+        <w:t>("native-lib");</w:t>
+      </w:r>
+      <w:r>
+        <w:rPr>
+          <w:rFonts w:ascii="Courier New" w:hAnsi="Courier New" w:cs="Courier New"/>
+          <w:sz w:val="18"/>
+          <w:szCs w:val="18"/>
+          <w:lang w:val="en-US"/>
+        </w:rPr>
+        <w:br/>
+      </w:r>
+      <w:r>
+        <w:rPr>
+          <w:rFonts w:ascii="Courier New" w:hAnsi="Courier New" w:cs="Courier New"/>
+          <w:sz w:val="18"/>
+          <w:szCs w:val="18"/>
+          <w:lang w:val="en-US"/>
+        </w:rPr>
+        <w:tab/>
+        <w:t>}</w:t>
+      </w:r>
+      <w:r>
+        <w:rPr>
+          <w:rFonts w:ascii="Courier New" w:hAnsi="Courier New" w:cs="Courier New"/>
+          <w:sz w:val="18"/>
+          <w:szCs w:val="18"/>
+          <w:lang w:val="en-US"/>
+        </w:rPr>
+        <w:br/>
+      </w:r>
+      <w:r>
+        <w:rPr>
+          <w:rFonts w:ascii="Courier New" w:hAnsi="Courier New" w:cs="Courier New"/>
+          <w:sz w:val="18"/>
+          <w:szCs w:val="18"/>
+          <w:lang w:val="en-US"/>
+        </w:rPr>
+        <w:tab/>
+        <w:t xml:space="preserve">public </w:t>
+      </w:r>
+      <w:proofErr w:type="gramStart"/>
+      <w:r>
+        <w:rPr>
+          <w:rFonts w:ascii="Courier New" w:hAnsi="Courier New" w:cs="Courier New"/>
+          <w:sz w:val="18"/>
+          <w:szCs w:val="18"/>
+          <w:lang w:val="en-US"/>
+        </w:rPr>
+        <w:t>Baz(</w:t>
+      </w:r>
+      <w:proofErr w:type="gramEnd"/>
+      <w:r>
+        <w:rPr>
+          <w:rFonts w:ascii="Courier New" w:hAnsi="Courier New" w:cs="Courier New"/>
+          <w:sz w:val="18"/>
+          <w:szCs w:val="18"/>
+          <w:lang w:val="en-US"/>
+        </w:rPr>
+        <w:t>) {};</w:t>
+      </w:r>
+      <w:r>
+        <w:rPr>
+          <w:rFonts w:ascii="Courier New" w:hAnsi="Courier New" w:cs="Courier New"/>
+          <w:sz w:val="18"/>
+          <w:szCs w:val="18"/>
+          <w:lang w:val="en-US"/>
+        </w:rPr>
+        <w:br/>
+      </w:r>
+      <w:r>
+        <w:rPr>
+          <w:rFonts w:ascii="Courier New" w:hAnsi="Courier New" w:cs="Courier New"/>
+          <w:sz w:val="18"/>
+          <w:szCs w:val="18"/>
+          <w:lang w:val="en-US"/>
+        </w:rPr>
+        <w:tab/>
+        <w:t xml:space="preserve">public native void </w:t>
+      </w:r>
+      <w:proofErr w:type="spellStart"/>
+      <w:r>
+        <w:rPr>
+          <w:rFonts w:ascii="Courier New" w:hAnsi="Courier New" w:cs="Courier New"/>
+          <w:sz w:val="18"/>
+          <w:szCs w:val="18"/>
+          <w:lang w:val="en-US"/>
+        </w:rPr>
+        <w:t>doSomething</w:t>
+      </w:r>
+      <w:proofErr w:type="spellEnd"/>
+      <w:r>
+        <w:rPr>
+          <w:rFonts w:ascii="Courier New" w:hAnsi="Courier New" w:cs="Courier New"/>
+          <w:sz w:val="18"/>
+          <w:szCs w:val="18"/>
+          <w:lang w:val="en-US"/>
+        </w:rPr>
+        <w:t>(); // This is a method located the lib</w:t>
+      </w:r>
+      <w:r>
+        <w:rPr>
+          <w:rFonts w:ascii="Courier New" w:hAnsi="Courier New" w:cs="Courier New"/>
+          <w:sz w:val="18"/>
+          <w:szCs w:val="18"/>
+          <w:lang w:val="en-US"/>
+        </w:rPr>
+        <w:br/>
+      </w:r>
+      <w:r>
+        <w:rPr>
+          <w:rFonts w:ascii="Courier New" w:hAnsi="Courier New" w:cs="Courier New"/>
+          <w:sz w:val="18"/>
+          <w:szCs w:val="18"/>
+          <w:lang w:val="en-US"/>
+        </w:rPr>
+        <w:t>}</w:t>
+      </w:r>
+      <w:r>
+        <w:rPr>
+          <w:rFonts w:ascii="Courier New" w:hAnsi="Courier New" w:cs="Courier New"/>
+          <w:sz w:val="18"/>
+          <w:szCs w:val="18"/>
+          <w:lang w:val="en-US"/>
+        </w:rPr>
+        <w:br/>
+      </w:r>
+      <w:r>
+        <w:rPr>
+          <w:rFonts w:ascii="Courier New" w:hAnsi="Courier New" w:cs="Courier New"/>
+          <w:sz w:val="18"/>
+          <w:szCs w:val="18"/>
+          <w:lang w:val="en-US"/>
+        </w:rPr>
+        <w:br/>
+      </w:r>
+      <w:r>
+        <w:rPr>
+          <w:rFonts w:ascii="Courier New" w:hAnsi="Courier New" w:cs="Courier New"/>
+          <w:sz w:val="18"/>
+          <w:szCs w:val="18"/>
+          <w:lang w:val="en-US"/>
+        </w:rPr>
+        <w:t>//native-</w:t>
+      </w:r>
+      <w:proofErr w:type="spellStart"/>
+      <w:r>
+        <w:rPr>
+          <w:rFonts w:ascii="Courier New" w:hAnsi="Courier New" w:cs="Courier New"/>
+          <w:sz w:val="18"/>
+          <w:szCs w:val="18"/>
+          <w:lang w:val="en-US"/>
+        </w:rPr>
+        <w:t>lib.c</w:t>
+      </w:r>
+      <w:proofErr w:type="spellEnd"/>
+      <w:r>
+        <w:rPr>
+          <w:rFonts w:ascii="Courier New" w:hAnsi="Courier New" w:cs="Courier New"/>
+          <w:sz w:val="18"/>
+          <w:szCs w:val="18"/>
+          <w:lang w:val="en-US"/>
+        </w:rPr>
+        <w:br/>
+      </w:r>
+      <w:r>
+        <w:rPr>
+          <w:rFonts w:ascii="Courier New" w:hAnsi="Courier New" w:cs="Courier New"/>
+          <w:sz w:val="18"/>
+          <w:szCs w:val="18"/>
+          <w:lang w:val="en-US"/>
+        </w:rPr>
+        <w:t>#include &lt;</w:t>
+      </w:r>
+      <w:proofErr w:type="spellStart"/>
+      <w:r>
+        <w:rPr>
+          <w:rFonts w:ascii="Courier New" w:hAnsi="Courier New" w:cs="Courier New"/>
+          <w:sz w:val="18"/>
+          <w:szCs w:val="18"/>
+          <w:lang w:val="en-US"/>
+        </w:rPr>
+        <w:t>jni.h</w:t>
+      </w:r>
+      <w:proofErr w:type="spellEnd"/>
+      <w:r>
+        <w:rPr>
+          <w:rFonts w:ascii="Courier New" w:hAnsi="Courier New" w:cs="Courier New"/>
+          <w:sz w:val="18"/>
+          <w:szCs w:val="18"/>
+          <w:lang w:val="en-US"/>
+        </w:rPr>
+        <w:t>&gt;</w:t>
+      </w:r>
+      <w:r>
+        <w:rPr>
+          <w:rFonts w:ascii="Courier New" w:hAnsi="Courier New" w:cs="Courier New"/>
+          <w:sz w:val="18"/>
+          <w:szCs w:val="18"/>
+          <w:lang w:val="en-US"/>
+        </w:rPr>
+        <w:br/>
+      </w:r>
+    </w:p>
+    <w:p>
+      <w:pPr>
+        <w:rPr>
+          <w:rFonts w:ascii="Courier New" w:hAnsi="Courier New" w:cs="Courier New"/>
+          <w:sz w:val="18"/>
+          <w:szCs w:val="18"/>
+          <w:lang w:val="en-US"/>
+        </w:rPr>
+      </w:pPr>
+      <w:r>
+        <w:rPr>
+          <w:rFonts w:ascii="Courier New" w:hAnsi="Courier New" w:cs="Courier New"/>
+          <w:sz w:val="18"/>
+          <w:szCs w:val="18"/>
+          <w:lang w:val="en-US"/>
+        </w:rPr>
+        <w:t>extern "C" JNIEXPORT void JNICALL</w:t>
+      </w:r>
+      <w:r>
+        <w:rPr>
+          <w:rFonts w:ascii="Courier New" w:hAnsi="Courier New" w:cs="Courier New"/>
+          <w:sz w:val="18"/>
+          <w:szCs w:val="18"/>
+          <w:lang w:val="en-US"/>
+        </w:rPr>
+        <w:br/>
+      </w:r>
+      <w:proofErr w:type="spellStart"/>
+      <w:r>
+        <w:rPr>
+          <w:rFonts w:ascii="Courier New" w:hAnsi="Courier New" w:cs="Courier New"/>
+          <w:sz w:val="18"/>
+          <w:szCs w:val="18"/>
+          <w:lang w:val="en-US"/>
+        </w:rPr>
+        <w:t>Java_com_example_app_baz_</w:t>
+      </w:r>
+      <w:proofErr w:type="gramStart"/>
+      <w:r>
+        <w:rPr>
+          <w:rFonts w:ascii="Courier New" w:hAnsi="Courier New" w:cs="Courier New"/>
+          <w:sz w:val="18"/>
+          <w:szCs w:val="18"/>
+          <w:lang w:val="en-US"/>
+        </w:rPr>
+        <w:t>doSomething</w:t>
+      </w:r>
+      <w:proofErr w:type="spellEnd"/>
+      <w:r>
+        <w:rPr>
+          <w:rFonts w:ascii="Courier New" w:hAnsi="Courier New" w:cs="Courier New"/>
+          <w:sz w:val="18"/>
+          <w:szCs w:val="18"/>
+          <w:lang w:val="en-US"/>
+        </w:rPr>
+        <w:t>(</w:t>
+      </w:r>
+      <w:proofErr w:type="spellStart"/>
+      <w:proofErr w:type="gramEnd"/>
+      <w:r>
+        <w:rPr>
+          <w:rFonts w:ascii="Courier New" w:hAnsi="Courier New" w:cs="Courier New"/>
+          <w:sz w:val="18"/>
+          <w:szCs w:val="18"/>
+          <w:lang w:val="en-US"/>
+        </w:rPr>
+        <w:t>JNIEnv</w:t>
+      </w:r>
+      <w:proofErr w:type="spellEnd"/>
+      <w:r>
+        <w:rPr>
+          <w:rFonts w:ascii="Courier New" w:hAnsi="Courier New" w:cs="Courier New"/>
+          <w:sz w:val="18"/>
+          <w:szCs w:val="18"/>
+          <w:lang w:val="en-US"/>
+        </w:rPr>
+        <w:t xml:space="preserve"> *env, </w:t>
+      </w:r>
+      <w:proofErr w:type="spellStart"/>
+      <w:r>
+        <w:rPr>
+          <w:rFonts w:ascii="Courier New" w:hAnsi="Courier New" w:cs="Courier New"/>
+          <w:sz w:val="18"/>
+          <w:szCs w:val="18"/>
+          <w:lang w:val="en-US"/>
+        </w:rPr>
+        <w:t>jobject</w:t>
+      </w:r>
+      <w:proofErr w:type="spellEnd"/>
+      <w:r>
+        <w:rPr>
+          <w:rFonts w:ascii="Courier New" w:hAnsi="Courier New" w:cs="Courier New"/>
+          <w:sz w:val="18"/>
+          <w:szCs w:val="18"/>
+          <w:lang w:val="en-US"/>
+        </w:rPr>
+        <w:t xml:space="preserve"> instance)</w:t>
+      </w:r>
+      <w:r>
+        <w:rPr>
+          <w:rFonts w:ascii="Courier New" w:hAnsi="Courier New" w:cs="Courier New"/>
+          <w:sz w:val="18"/>
+          <w:szCs w:val="18"/>
+          <w:lang w:val="en-US"/>
+        </w:rPr>
+        <w:t xml:space="preserve"> </w:t>
+      </w:r>
+      <w:r>
+        <w:rPr>
+          <w:rFonts w:ascii="Courier New" w:hAnsi="Courier New" w:cs="Courier New"/>
+          <w:sz w:val="18"/>
+          <w:szCs w:val="18"/>
+          <w:lang w:val="en-US"/>
+        </w:rPr>
+        <w:t>{</w:t>
+      </w:r>
+      <w:r>
+        <w:rPr>
+          <w:rFonts w:ascii="Courier New" w:hAnsi="Courier New" w:cs="Courier New"/>
+          <w:sz w:val="18"/>
+          <w:szCs w:val="18"/>
+          <w:lang w:val="en-US"/>
+        </w:rPr>
+        <w:br/>
+      </w:r>
+      <w:r>
+        <w:rPr>
+          <w:rFonts w:ascii="Courier New" w:hAnsi="Courier New" w:cs="Courier New"/>
+          <w:sz w:val="18"/>
+          <w:szCs w:val="18"/>
+          <w:lang w:val="en-US"/>
+        </w:rPr>
+        <w:tab/>
+        <w:t>//doing something</w:t>
+      </w:r>
+      <w:r>
+        <w:rPr>
+          <w:rFonts w:ascii="Courier New" w:hAnsi="Courier New" w:cs="Courier New"/>
+          <w:sz w:val="18"/>
+          <w:szCs w:val="18"/>
+          <w:lang w:val="en-US"/>
+        </w:rPr>
+        <w:br/>
+      </w:r>
+      <w:r>
+        <w:rPr>
+          <w:rFonts w:ascii="Courier New" w:hAnsi="Courier New" w:cs="Courier New"/>
+          <w:sz w:val="18"/>
+          <w:szCs w:val="18"/>
+          <w:lang w:val="en-US"/>
+        </w:rPr>
+        <w:t>}</w:t>
       </w:r>
     </w:p>
     <w:sectPr>
@@ -4708,4 +5249,16 @@
     </a:ext>
   </a:extLst>
 </a:theme>
+</file>
+
+<file path=customXml/item1.xml><?xml version="1.0" encoding="utf-8"?>
+<b:Sources xmlns:b="http://schemas.openxmlformats.org/officeDocument/2006/bibliography" xmlns="http://schemas.openxmlformats.org/officeDocument/2006/bibliography" SelectedStyle="\APASixthEditionOfficeOnline.xsl" StyleName="APA" Version="6"/>
+</file>
+
+<file path=customXml/itemProps1.xml><?xml version="1.0" encoding="utf-8"?>
+<ds:datastoreItem xmlns:ds="http://schemas.openxmlformats.org/officeDocument/2006/customXml" ds:itemID="{C6013AFF-9301-4F2C-AB3D-00607841FA0E}">
+  <ds:schemaRefs>
+    <ds:schemaRef ds:uri="http://schemas.openxmlformats.org/officeDocument/2006/bibliography"/>
+  </ds:schemaRefs>
+</ds:datastoreItem>
 </file>
</xml_diff>